<commit_message>
working on week 1
</commit_message>
<xml_diff>
--- a/docs/notes/intro.docx
+++ b/docs/notes/intro.docx
@@ -36,7 +36,7 @@
         <w:pStyle w:val="Date"/>
       </w:pPr>
       <w:r>
-        <w:t xml:space="preserve">2</w:t>
+        <w:t xml:space="preserve">4</w:t>
       </w:r>
       <w:r>
         <w:t xml:space="preserve"> </w:t>
@@ -89,13 +89,13 @@
         </w:p>
       </w:sdtContent>
     </w:sdt>
-    <w:bookmarkStart w:id="20" w:name="integrity"/>
+    <w:bookmarkStart w:id="20" w:name="logistics"/>
     <w:p>
       <w:pPr>
         <w:pStyle w:val="Heading2"/>
       </w:pPr>
       <w:r>
-        <w:t xml:space="preserve">integrity</w:t>
+        <w:t xml:space="preserve">Logistics</w:t>
       </w:r>
     </w:p>
     <w:p>
@@ -107,7 +107,7 @@
         <w:pStyle w:val="Compact"/>
       </w:pPr>
       <w:r>
-        <w:t xml:space="preserve">Stack Overflow and ChatGPT</w:t>
+        <w:t xml:space="preserve">(almost) everything at course web page, https://bbolker.github.io/stat790</w:t>
       </w:r>
     </w:p>
     <w:p>
@@ -119,17 +119,41 @@
         <w:pStyle w:val="Compact"/>
       </w:pPr>
       <w:r>
-        <w:t xml:space="preserve">group work, copying</w:t>
+        <w:t xml:space="preserve">Zoom link: https://tinyurl.com/stat790-zoom-2023</w:t>
+      </w:r>
+    </w:p>
+    <w:p>
+      <w:pPr>
+        <w:numPr>
+          <w:ilvl w:val="0"/>
+          <w:numId w:val="1001"/>
+        </w:numPr>
+        <w:pStyle w:val="Compact"/>
+      </w:pPr>
+      <w:r>
+        <w:t xml:space="preserve">communication/forums (TBD)</w:t>
+      </w:r>
+    </w:p>
+    <w:p>
+      <w:pPr>
+        <w:numPr>
+          <w:ilvl w:val="0"/>
+          <w:numId w:val="1001"/>
+        </w:numPr>
+        <w:pStyle w:val="Compact"/>
+      </w:pPr>
+      <w:r>
+        <w:t xml:space="preserve">assignment marks (TBD)</w:t>
       </w:r>
     </w:p>
     <w:bookmarkEnd w:id="20"/>
-    <w:bookmarkStart w:id="21" w:name="technical-skillstools"/>
+    <w:bookmarkStart w:id="22" w:name="integrity"/>
     <w:p>
       <w:pPr>
         <w:pStyle w:val="Heading2"/>
       </w:pPr>
       <w:r>
-        <w:t xml:space="preserve">technical skills/tools</w:t>
+        <w:t xml:space="preserve">Integrity</w:t>
       </w:r>
     </w:p>
     <w:p>
@@ -140,9 +164,14 @@
         </w:numPr>
         <w:pStyle w:val="Compact"/>
       </w:pPr>
-      <w:r>
-        <w:t xml:space="preserve">reproducibility: version control (Github)</w:t>
-      </w:r>
+      <w:hyperlink r:id="rId21">
+        <w:r>
+          <w:rPr>
+            <w:rStyle w:val="Hyperlink"/>
+          </w:rPr>
+          <w:t xml:space="preserve">notes on honesty</w:t>
+        </w:r>
+      </w:hyperlink>
     </w:p>
     <w:p>
       <w:pPr>
@@ -153,6 +182,298 @@
         <w:pStyle w:val="Compact"/>
       </w:pPr>
       <w:r>
+        <w:t xml:space="preserve">why copying code is good</w:t>
+      </w:r>
+    </w:p>
+    <w:p>
+      <w:pPr>
+        <w:numPr>
+          <w:ilvl w:val="0"/>
+          <w:numId w:val="1002"/>
+        </w:numPr>
+        <w:pStyle w:val="Compact"/>
+      </w:pPr>
+      <w:r>
+        <w:t xml:space="preserve">Stack Overflow, ChatGPT, and all that</w:t>
+      </w:r>
+    </w:p>
+    <w:p>
+      <w:pPr>
+        <w:numPr>
+          <w:ilvl w:val="0"/>
+          <w:numId w:val="1002"/>
+        </w:numPr>
+        <w:pStyle w:val="Compact"/>
+      </w:pPr>
+      <w:r>
+        <w:t xml:space="preserve">group work</w:t>
+      </w:r>
+    </w:p>
+    <w:bookmarkEnd w:id="22"/>
+    <w:bookmarkStart w:id="23" w:name="materials"/>
+    <w:p>
+      <w:pPr>
+        <w:pStyle w:val="Heading2"/>
+      </w:pPr>
+      <w:r>
+        <w:t xml:space="preserve">Materials</w:t>
+      </w:r>
+    </w:p>
+    <w:p>
+      <w:pPr>
+        <w:numPr>
+          <w:ilvl w:val="0"/>
+          <w:numId w:val="1003"/>
+        </w:numPr>
+        <w:pStyle w:val="Compact"/>
+      </w:pPr>
+      <w:r>
+        <w:t xml:space="preserve">Two books:</w:t>
+      </w:r>
+    </w:p>
+    <w:p>
+      <w:pPr>
+        <w:numPr>
+          <w:ilvl w:val="1"/>
+          <w:numId w:val="1004"/>
+        </w:numPr>
+        <w:pStyle w:val="Compact"/>
+      </w:pPr>
+      <w:r>
+        <w:t xml:space="preserve">Hastie, Tibshirani, and Friedman (2009)</w:t>
+      </w:r>
+      <w:r>
+        <w:t xml:space="preserve"> </w:t>
+      </w:r>
+      <w:r>
+        <w:t xml:space="preserve">(approx ch. 1-10, 14-15)</w:t>
+      </w:r>
+    </w:p>
+    <w:p>
+      <w:pPr>
+        <w:numPr>
+          <w:ilvl w:val="1"/>
+          <w:numId w:val="1004"/>
+        </w:numPr>
+        <w:pStyle w:val="Compact"/>
+      </w:pPr>
+      <w:r>
+        <w:t xml:space="preserve">Shalizi (2022)</w:t>
+      </w:r>
+      <w:r>
+        <w:t xml:space="preserve"> </w:t>
+      </w:r>
+      <w:r>
+        <w:t xml:space="preserve">(approx. ch. 1-4, 7-9, 14-15, 23?)</w:t>
+      </w:r>
+    </w:p>
+    <w:p>
+      <w:pPr>
+        <w:numPr>
+          <w:ilvl w:val="0"/>
+          <w:numId w:val="1003"/>
+        </w:numPr>
+        <w:pStyle w:val="Compact"/>
+      </w:pPr>
+      <w:r>
+        <w:t xml:space="preserve">Primary literature TBD</w:t>
+      </w:r>
+    </w:p>
+    <w:p>
+      <w:pPr>
+        <w:numPr>
+          <w:ilvl w:val="0"/>
+          <w:numId w:val="1003"/>
+        </w:numPr>
+        <w:pStyle w:val="Compact"/>
+      </w:pPr>
+      <w:r>
+        <w:t xml:space="preserve">Why both?</w:t>
+      </w:r>
+    </w:p>
+    <w:bookmarkEnd w:id="23"/>
+    <w:bookmarkStart w:id="24" w:name="prerequisites"/>
+    <w:p>
+      <w:pPr>
+        <w:pStyle w:val="Heading2"/>
+      </w:pPr>
+      <w:r>
+        <w:t xml:space="preserve">Prerequisites</w:t>
+      </w:r>
+    </w:p>
+    <w:p>
+      <w:pPr>
+        <w:pStyle w:val="FirstParagraph"/>
+      </w:pPr>
+      <w:r>
+        <w:t xml:space="preserve">From the course outline:</w:t>
+      </w:r>
+    </w:p>
+    <w:p>
+      <w:pPr>
+        <w:numPr>
+          <w:ilvl w:val="0"/>
+          <w:numId w:val="1005"/>
+        </w:numPr>
+        <w:pStyle w:val="Compact"/>
+      </w:pPr>
+      <w:r>
+        <w:t xml:space="preserve">linear algebra (pref. numeric: MATH 3NA)</w:t>
+      </w:r>
+    </w:p>
+    <w:p>
+      <w:pPr>
+        <w:numPr>
+          <w:ilvl w:val="0"/>
+          <w:numId w:val="1005"/>
+        </w:numPr>
+        <w:pStyle w:val="Compact"/>
+      </w:pPr>
+      <w:r>
+        <w:t xml:space="preserve">probability &amp; statistics (at least up to regression: STATS 3A03)</w:t>
+      </w:r>
+    </w:p>
+    <w:p>
+      <w:pPr>
+        <w:numPr>
+          <w:ilvl w:val="0"/>
+          <w:numId w:val="1005"/>
+        </w:numPr>
+        <w:pStyle w:val="Compact"/>
+      </w:pPr>
+      <w:r>
+        <w:t xml:space="preserve">computation (pref. R, possibly Python/Julia/Matlab/etc.)</w:t>
+      </w:r>
+    </w:p>
+    <w:p>
+      <w:pPr>
+        <w:numPr>
+          <w:ilvl w:val="0"/>
+          <w:numId w:val="1005"/>
+        </w:numPr>
+        <w:pStyle w:val="Compact"/>
+      </w:pPr>
+      <w:r>
+        <w:t xml:space="preserve">ML/data science (STATS 780)</w:t>
+      </w:r>
+    </w:p>
+    <w:p>
+      <w:pPr>
+        <w:pStyle w:val="FirstParagraph"/>
+      </w:pPr>
+      <w:r>
+        <w:t xml:space="preserve">See also ADA p. 15.</w:t>
+      </w:r>
+    </w:p>
+    <w:bookmarkEnd w:id="24"/>
+    <w:bookmarkStart w:id="25" w:name="goals"/>
+    <w:p>
+      <w:pPr>
+        <w:pStyle w:val="Heading2"/>
+      </w:pPr>
+      <w:r>
+        <w:t xml:space="preserve">Goals</w:t>
+      </w:r>
+    </w:p>
+    <w:p>
+      <w:pPr>
+        <w:numPr>
+          <w:ilvl w:val="0"/>
+          <w:numId w:val="1006"/>
+        </w:numPr>
+        <w:pStyle w:val="Compact"/>
+      </w:pPr>
+      <w:r>
+        <w:t xml:space="preserve">understand theory behind (novel) SL/ML methods</w:t>
+      </w:r>
+    </w:p>
+    <w:p>
+      <w:pPr>
+        <w:numPr>
+          <w:ilvl w:val="0"/>
+          <w:numId w:val="1006"/>
+        </w:numPr>
+        <w:pStyle w:val="Compact"/>
+      </w:pPr>
+      <w:r>
+        <w:t xml:space="preserve">read papers</w:t>
+      </w:r>
+    </w:p>
+    <w:p>
+      <w:pPr>
+        <w:numPr>
+          <w:ilvl w:val="0"/>
+          <w:numId w:val="1006"/>
+        </w:numPr>
+        <w:pStyle w:val="Compact"/>
+      </w:pPr>
+      <w:r>
+        <w:t xml:space="preserve">(choose methods)</w:t>
+      </w:r>
+    </w:p>
+    <w:p>
+      <w:pPr>
+        <w:numPr>
+          <w:ilvl w:val="0"/>
+          <w:numId w:val="1006"/>
+        </w:numPr>
+        <w:pStyle w:val="Compact"/>
+      </w:pPr>
+      <w:r>
+        <w:t xml:space="preserve">implement methods</w:t>
+      </w:r>
+    </w:p>
+    <w:p>
+      <w:pPr>
+        <w:numPr>
+          <w:ilvl w:val="0"/>
+          <w:numId w:val="1006"/>
+        </w:numPr>
+        <w:pStyle w:val="Compact"/>
+      </w:pPr>
+      <w:r>
+        <w:t xml:space="preserve">read/understand/improve existing methods</w:t>
+      </w:r>
+    </w:p>
+    <w:bookmarkEnd w:id="25"/>
+    <w:bookmarkStart w:id="26" w:name="technical-skills-tools"/>
+    <w:p>
+      <w:pPr>
+        <w:pStyle w:val="Heading2"/>
+      </w:pPr>
+      <w:r>
+        <w:t xml:space="preserve">Technical skills &amp; tools</w:t>
+      </w:r>
+    </w:p>
+    <w:p>
+      <w:pPr>
+        <w:pStyle w:val="FirstParagraph"/>
+      </w:pPr>
+      <w:r>
+        <w:t xml:space="preserve">These are not focal to the course, but are unavoidable and useful</w:t>
+      </w:r>
+    </w:p>
+    <w:p>
+      <w:pPr>
+        <w:numPr>
+          <w:ilvl w:val="0"/>
+          <w:numId w:val="1007"/>
+        </w:numPr>
+        <w:pStyle w:val="Compact"/>
+      </w:pPr>
+      <w:r>
+        <w:t xml:space="preserve">reproducibility: version control (Git/GitHub)</w:t>
+      </w:r>
+    </w:p>
+    <w:p>
+      <w:pPr>
+        <w:numPr>
+          <w:ilvl w:val="0"/>
+          <w:numId w:val="1007"/>
+        </w:numPr>
+        <w:pStyle w:val="Compact"/>
+      </w:pPr>
+      <w:r>
         <w:t xml:space="preserve">machinery</w:t>
       </w:r>
     </w:p>
@@ -160,7 +481,7 @@
       <w:pPr>
         <w:numPr>
           <w:ilvl w:val="1"/>
-          <w:numId w:val="1003"/>
+          <w:numId w:val="1008"/>
         </w:numPr>
         <w:pStyle w:val="Compact"/>
       </w:pPr>
@@ -172,7 +493,7 @@
       <w:pPr>
         <w:numPr>
           <w:ilvl w:val="1"/>
-          <w:numId w:val="1003"/>
+          <w:numId w:val="1008"/>
         </w:numPr>
         <w:pStyle w:val="Compact"/>
       </w:pPr>
@@ -184,19 +505,31 @@
       <w:pPr>
         <w:numPr>
           <w:ilvl w:val="1"/>
-          <w:numId w:val="1003"/>
-        </w:numPr>
-        <w:pStyle w:val="Compact"/>
-      </w:pPr>
-      <w:r>
-        <w:t xml:space="preserve">reproducibility: Quarto or Sweave or Jupyter notebook</w:t>
-      </w:r>
-    </w:p>
-    <w:p>
-      <w:pPr>
-        <w:numPr>
-          <w:ilvl w:val="0"/>
-          <w:numId w:val="1002"/>
+          <w:numId w:val="1008"/>
+        </w:numPr>
+        <w:pStyle w:val="Compact"/>
+      </w:pPr>
+      <w:r>
+        <w:t xml:space="preserve">Unix shell?</w:t>
+      </w:r>
+    </w:p>
+    <w:p>
+      <w:pPr>
+        <w:numPr>
+          <w:ilvl w:val="1"/>
+          <w:numId w:val="1008"/>
+        </w:numPr>
+        <w:pStyle w:val="Compact"/>
+      </w:pPr>
+      <w:r>
+        <w:t xml:space="preserve">reproducibility: Quarto/Sweave/Jupyter notebooks</w:t>
+      </w:r>
+    </w:p>
+    <w:p>
+      <w:pPr>
+        <w:numPr>
+          <w:ilvl w:val="0"/>
+          <w:numId w:val="1007"/>
         </w:numPr>
         <w:pStyle w:val="Compact"/>
       </w:pPr>
@@ -232,83 +565,13 @@
         <w:t xml:space="preserve">(Adar 2015)</w:t>
       </w:r>
     </w:p>
-    <w:bookmarkEnd w:id="21"/>
-    <w:bookmarkStart w:id="22" w:name="goals"/>
+    <w:bookmarkEnd w:id="26"/>
+    <w:bookmarkStart w:id="27" w:name="about-me"/>
     <w:p>
       <w:pPr>
         <w:pStyle w:val="Heading2"/>
       </w:pPr>
       <w:r>
-        <w:t xml:space="preserve">Goals</w:t>
-      </w:r>
-    </w:p>
-    <w:p>
-      <w:pPr>
-        <w:numPr>
-          <w:ilvl w:val="0"/>
-          <w:numId w:val="1004"/>
-        </w:numPr>
-        <w:pStyle w:val="Compact"/>
-      </w:pPr>
-      <w:r>
-        <w:t xml:space="preserve">understand theory behind (novel) methods</w:t>
-      </w:r>
-    </w:p>
-    <w:p>
-      <w:pPr>
-        <w:numPr>
-          <w:ilvl w:val="0"/>
-          <w:numId w:val="1004"/>
-        </w:numPr>
-        <w:pStyle w:val="Compact"/>
-      </w:pPr>
-      <w:r>
-        <w:t xml:space="preserve">read papers</w:t>
-      </w:r>
-    </w:p>
-    <w:p>
-      <w:pPr>
-        <w:numPr>
-          <w:ilvl w:val="0"/>
-          <w:numId w:val="1004"/>
-        </w:numPr>
-        <w:pStyle w:val="Compact"/>
-      </w:pPr>
-      <w:r>
-        <w:t xml:space="preserve">(choose methods)</w:t>
-      </w:r>
-    </w:p>
-    <w:p>
-      <w:pPr>
-        <w:numPr>
-          <w:ilvl w:val="0"/>
-          <w:numId w:val="1004"/>
-        </w:numPr>
-        <w:pStyle w:val="Compact"/>
-      </w:pPr>
-      <w:r>
-        <w:t xml:space="preserve">implement methods</w:t>
-      </w:r>
-    </w:p>
-    <w:p>
-      <w:pPr>
-        <w:numPr>
-          <w:ilvl w:val="0"/>
-          <w:numId w:val="1004"/>
-        </w:numPr>
-        <w:pStyle w:val="Compact"/>
-      </w:pPr>
-      <w:r>
-        <w:t xml:space="preserve">read/understand/improve existing methods</w:t>
-      </w:r>
-    </w:p>
-    <w:bookmarkEnd w:id="22"/>
-    <w:bookmarkStart w:id="23" w:name="about-me"/>
-    <w:p>
-      <w:pPr>
-        <w:pStyle w:val="Heading2"/>
-      </w:pPr>
-      <w:r>
         <w:t xml:space="preserve">About me</w:t>
       </w:r>
     </w:p>
@@ -316,7 +579,7 @@
       <w:pPr>
         <w:numPr>
           <w:ilvl w:val="0"/>
-          <w:numId w:val="1005"/>
+          <w:numId w:val="1009"/>
         </w:numPr>
         <w:pStyle w:val="Compact"/>
       </w:pPr>
@@ -328,307 +591,12 @@
       <w:pPr>
         <w:numPr>
           <w:ilvl w:val="0"/>
-          <w:numId w:val="1005"/>
-        </w:numPr>
-        <w:pStyle w:val="Compact"/>
-      </w:pPr>
-      <w:r>
-        <w:t xml:space="preserve">biases:</w:t>
-      </w:r>
-    </w:p>
-    <w:p>
-      <w:pPr>
-        <w:numPr>
-          <w:ilvl w:val="0"/>
-          <w:numId w:val="1005"/>
-        </w:numPr>
-        <w:pStyle w:val="Compact"/>
-      </w:pPr>
-      <w:r>
-        <w:t xml:space="preserve">interested in scientific answers (but see</w:t>
-      </w:r>
-      <w:r>
-        <w:t xml:space="preserve"> </w:t>
-      </w:r>
-      <w:r>
-        <w:t xml:space="preserve">Navarro (2019)</w:t>
-      </w:r>
-      <w:r>
-        <w:t xml:space="preserve">)</w:t>
-      </w:r>
-    </w:p>
-    <w:bookmarkEnd w:id="23"/>
-    <w:bookmarkStart w:id="29" w:name="themes"/>
-    <w:p>
-      <w:pPr>
-        <w:pStyle w:val="Heading2"/>
-      </w:pPr>
-      <w:r>
-        <w:t xml:space="preserve">Themes</w:t>
-      </w:r>
-    </w:p>
-    <w:p>
-      <w:pPr>
-        <w:numPr>
-          <w:ilvl w:val="0"/>
-          <w:numId w:val="1006"/>
-        </w:numPr>
-        <w:pStyle w:val="Compact"/>
-      </w:pPr>
-      <w:r>
-        <w:t xml:space="preserve">preventing overfitting</w:t>
-      </w:r>
-    </w:p>
-    <w:p>
-      <w:pPr>
-        <w:numPr>
-          <w:ilvl w:val="1"/>
-          <w:numId w:val="1007"/>
-        </w:numPr>
-        <w:pStyle w:val="Compact"/>
-      </w:pPr>
-      <w:r>
-        <w:t xml:space="preserve">shrinkage</w:t>
-      </w:r>
-    </w:p>
-    <w:p>
-      <w:pPr>
-        <w:numPr>
-          <w:ilvl w:val="1"/>
-          <w:numId w:val="1007"/>
-        </w:numPr>
-        <w:pStyle w:val="Compact"/>
-      </w:pPr>
-      <w:r>
-        <w:t xml:space="preserve">regularization</w:t>
-      </w:r>
-    </w:p>
-    <w:p>
-      <w:pPr>
-        <w:numPr>
-          <w:ilvl w:val="1"/>
-          <w:numId w:val="1007"/>
-        </w:numPr>
-        <w:pStyle w:val="Compact"/>
-      </w:pPr>
-      <w:r>
-        <w:t xml:space="preserve">penalization</w:t>
-      </w:r>
-    </w:p>
-    <w:p>
-      <w:pPr>
-        <w:numPr>
-          <w:ilvl w:val="1"/>
-          <w:numId w:val="1007"/>
-        </w:numPr>
-        <w:pStyle w:val="Compact"/>
-      </w:pPr>
-      <w:r>
-        <w:t xml:space="preserve">dropouts (NN)</w:t>
-      </w:r>
-    </w:p>
-    <w:p>
-      <w:pPr>
-        <w:numPr>
-          <w:ilvl w:val="1"/>
-          <w:numId w:val="1007"/>
-        </w:numPr>
-        <w:pStyle w:val="Compact"/>
-      </w:pPr>
-      <w:r>
-        <w:t xml:space="preserve">constraining tree depth</w:t>
-      </w:r>
-    </w:p>
-    <w:p>
-      <w:pPr>
-        <w:numPr>
-          <w:ilvl w:val="1"/>
-          <w:numId w:val="1007"/>
-        </w:numPr>
-        <w:pStyle w:val="Compact"/>
-      </w:pPr>
-      <w:r>
-        <w:t xml:space="preserve">learning rate (boosting)</w:t>
-      </w:r>
-    </w:p>
-    <w:p>
-      <w:pPr>
-        <w:numPr>
-          <w:ilvl w:val="1"/>
-          <w:numId w:val="1007"/>
-        </w:numPr>
-        <w:pStyle w:val="Compact"/>
-      </w:pPr>
-      <w:r>
-        <w:t xml:space="preserve">early stopping</w:t>
-      </w:r>
-    </w:p>
-    <w:p>
-      <w:pPr>
-        <w:numPr>
-          <w:ilvl w:val="1"/>
-          <w:numId w:val="1007"/>
-        </w:numPr>
-        <w:pStyle w:val="Compact"/>
-      </w:pPr>
-      <w:r>
-        <w:t xml:space="preserve">priors</w:t>
-      </w:r>
-    </w:p>
-    <w:p>
-      <w:pPr>
-        <w:numPr>
-          <w:ilvl w:val="0"/>
-          <w:numId w:val="1006"/>
-        </w:numPr>
-        <w:pStyle w:val="Compact"/>
-      </w:pPr>
-      <w:r>
-        <w:t xml:space="preserve">basis construction/feature engineering</w:t>
-      </w:r>
-    </w:p>
-    <w:p>
-      <w:pPr>
-        <w:numPr>
-          <w:ilvl w:val="1"/>
-          <w:numId w:val="1008"/>
-        </w:numPr>
-        <w:pStyle w:val="Compact"/>
-      </w:pPr>
-      <w:r>
-        <w:t xml:space="preserve">splines</w:t>
-      </w:r>
-    </w:p>
-    <w:p>
-      <w:pPr>
-        <w:numPr>
-          <w:ilvl w:val="1"/>
-          <w:numId w:val="1008"/>
-        </w:numPr>
-        <w:pStyle w:val="Compact"/>
-      </w:pPr>
-      <w:r>
-        <w:t xml:space="preserve">GPs</w:t>
-      </w:r>
-    </w:p>
-    <w:p>
-      <w:pPr>
-        <w:numPr>
-          <w:ilvl w:val="1"/>
-          <w:numId w:val="1008"/>
-        </w:numPr>
-        <w:pStyle w:val="Compact"/>
-      </w:pPr>
-      <w:r>
-        <w:t xml:space="preserve">tree splits</w:t>
-      </w:r>
-    </w:p>
-    <w:p>
-      <w:pPr>
-        <w:numPr>
-          <w:ilvl w:val="1"/>
-          <w:numId w:val="1008"/>
-        </w:numPr>
-        <w:pStyle w:val="Compact"/>
-      </w:pPr>
-      <w:r>
-        <w:t xml:space="preserve">wavelets</w:t>
-      </w:r>
-    </w:p>
-    <w:p>
-      <w:pPr>
-        <w:numPr>
-          <w:ilvl w:val="1"/>
-          <w:numId w:val="1008"/>
-        </w:numPr>
-        <w:pStyle w:val="Compact"/>
-      </w:pPr>
-      <w:r>
-        <w:t xml:space="preserve">Fourier bases</w:t>
-      </w:r>
-    </w:p>
-    <w:p>
-      <w:pPr>
-        <w:numPr>
-          <w:ilvl w:val="1"/>
-          <w:numId w:val="1008"/>
-        </w:numPr>
-        <w:pStyle w:val="Compact"/>
-      </w:pPr>
-      <w:r>
-        <w:t xml:space="preserve">neural network architecture</w:t>
-      </w:r>
-    </w:p>
-    <w:p>
-      <w:pPr>
-        <w:numPr>
-          <w:ilvl w:val="0"/>
-          <w:numId w:val="1006"/>
-        </w:numPr>
-        <w:pStyle w:val="Compact"/>
-      </w:pPr>
-      <w:r>
-        <w:t xml:space="preserve">optimization</w:t>
-      </w:r>
-    </w:p>
-    <w:p>
-      <w:pPr>
-        <w:numPr>
-          <w:ilvl w:val="1"/>
           <w:numId w:val="1009"/>
         </w:numPr>
         <w:pStyle w:val="Compact"/>
       </w:pPr>
       <w:r>
-        <w:t xml:space="preserve">gradient descent, SGD</w:t>
-      </w:r>
-    </w:p>
-    <w:p>
-      <w:pPr>
-        <w:numPr>
-          <w:ilvl w:val="1"/>
-          <w:numId w:val="1009"/>
-        </w:numPr>
-        <w:pStyle w:val="Compact"/>
-      </w:pPr>
-      <w:r>
-        <w:t xml:space="preserve">IRLS</w:t>
-      </w:r>
-    </w:p>
-    <w:p>
-      <w:pPr>
-        <w:numPr>
-          <w:ilvl w:val="1"/>
-          <w:numId w:val="1009"/>
-        </w:numPr>
-        <w:pStyle w:val="Compact"/>
-      </w:pPr>
-      <w:r>
-        <w:t xml:space="preserve">BFGS etc.</w:t>
-      </w:r>
-    </w:p>
-    <w:p>
-      <w:pPr>
-        <w:numPr>
-          <w:ilvl w:val="0"/>
-          <w:numId w:val="1006"/>
-        </w:numPr>
-        <w:pStyle w:val="Compact"/>
-      </w:pPr>
-      <w:r>
-        <w:t xml:space="preserve">loss functions</w:t>
-      </w:r>
-    </w:p>
-    <w:p>
-      <w:pPr>
-        <w:numPr>
-          <w:ilvl w:val="0"/>
-          <w:numId w:val="1006"/>
-        </w:numPr>
-        <w:pStyle w:val="Compact"/>
-      </w:pPr>
-      <w:r>
-        <w:t xml:space="preserve">assessment and diagnostics</w:t>
+        <w:t xml:space="preserve">biases/interests:</w:t>
       </w:r>
     </w:p>
     <w:p>
@@ -640,7 +608,33 @@
         <w:pStyle w:val="Compact"/>
       </w:pPr>
       <w:r>
-        <w:t xml:space="preserve">cross-validation (blocked, etc.)</w:t>
+        <w:t xml:space="preserve">scientific inference</w:t>
+      </w:r>
+      <w:r>
+        <w:t xml:space="preserve"> </w:t>
+      </w:r>
+      <m:oMath>
+        <m:r>
+          <m:rPr>
+            <m:sty m:val="p"/>
+          </m:rPr>
+          <m:t>≫</m:t>
+        </m:r>
+      </m:oMath>
+      <w:r>
+        <w:t xml:space="preserve"> </w:t>
+      </w:r>
+      <w:r>
+        <w:t xml:space="preserve">pure prediction (but see</w:t>
+      </w:r>
+      <w:r>
+        <w:t xml:space="preserve"> </w:t>
+      </w:r>
+      <w:r>
+        <w:t xml:space="preserve">Navarro (2019)</w:t>
+      </w:r>
+      <w:r>
+        <w:t xml:space="preserve">)</w:t>
       </w:r>
     </w:p>
     <w:p>
@@ -652,16 +646,564 @@
         <w:pStyle w:val="Compact"/>
       </w:pPr>
       <w:r>
-        <w:t xml:space="preserve">bootstrap</w:t>
-      </w:r>
-    </w:p>
-    <w:p>
-      <w:pPr>
-        <w:numPr>
-          <w:ilvl w:val="0"/>
-          <w:numId w:val="1006"/>
-        </w:numPr>
-        <w:pStyle w:val="Compact"/>
+        <w:t xml:space="preserve">generative models</w:t>
+      </w:r>
+    </w:p>
+    <w:p>
+      <w:pPr>
+        <w:numPr>
+          <w:ilvl w:val="1"/>
+          <w:numId w:val="1010"/>
+        </w:numPr>
+        <w:pStyle w:val="Compact"/>
+      </w:pPr>
+      <w:r>
+        <w:t xml:space="preserve">data visualization</w:t>
+      </w:r>
+    </w:p>
+    <w:p>
+      <w:pPr>
+        <w:numPr>
+          <w:ilvl w:val="1"/>
+          <w:numId w:val="1010"/>
+        </w:numPr>
+        <w:pStyle w:val="Compact"/>
+      </w:pPr>
+      <w:r>
+        <w:t xml:space="preserve">solving problems in context, practical issues</w:t>
+      </w:r>
+    </w:p>
+    <w:p>
+      <w:pPr>
+        <w:numPr>
+          <w:ilvl w:val="1"/>
+          <w:numId w:val="1010"/>
+        </w:numPr>
+        <w:pStyle w:val="Compact"/>
+      </w:pPr>
+      <w:r>
+        <w:t xml:space="preserve">rants (p-values, snooping, dichotomization, unbalanced categorical responses …)</w:t>
+      </w:r>
+    </w:p>
+    <w:bookmarkEnd w:id="27"/>
+    <w:bookmarkStart w:id="51" w:name="overview-of-materialthemes"/>
+    <w:p>
+      <w:pPr>
+        <w:pStyle w:val="Heading1"/>
+      </w:pPr>
+      <w:r>
+        <w:t xml:space="preserve">Overview of material/themes</w:t>
+      </w:r>
+    </w:p>
+    <w:bookmarkStart w:id="28" w:name="what-is-statistical-learning-anyway"/>
+    <w:p>
+      <w:pPr>
+        <w:pStyle w:val="Heading2"/>
+      </w:pPr>
+      <w:r>
+        <w:t xml:space="preserve">what is ``statistical learning’’ anyway?</w:t>
+      </w:r>
+    </w:p>
+    <w:p>
+      <w:pPr>
+        <w:numPr>
+          <w:ilvl w:val="0"/>
+          <w:numId w:val="1011"/>
+        </w:numPr>
+        <w:pStyle w:val="Compact"/>
+      </w:pPr>
+      <w:r>
+        <w:t xml:space="preserve">statistics</w:t>
+      </w:r>
+      <w:r>
+        <w:t xml:space="preserve"> </w:t>
+      </w:r>
+      <m:oMath>
+        <m:r>
+          <m:rPr>
+            <m:sty m:val="p"/>
+          </m:rPr>
+          <m:t>→</m:t>
+        </m:r>
+      </m:oMath>
+      <w:r>
+        <w:t xml:space="preserve"> </w:t>
+      </w:r>
+      <w:r>
+        <w:t xml:space="preserve">computational statistics</w:t>
+      </w:r>
+      <w:r>
+        <w:t xml:space="preserve"> </w:t>
+      </w:r>
+      <m:oMath>
+        <m:r>
+          <m:rPr>
+            <m:sty m:val="p"/>
+          </m:rPr>
+          <m:t>→</m:t>
+        </m:r>
+      </m:oMath>
+      <w:r>
+        <w:t xml:space="preserve"> </w:t>
+      </w:r>
+      <w:r>
+        <w:t xml:space="preserve">machine learning</w:t>
+      </w:r>
+      <w:r>
+        <w:t xml:space="preserve"> </w:t>
+      </w:r>
+      <m:oMath>
+        <m:r>
+          <m:rPr>
+            <m:sty m:val="p"/>
+          </m:rPr>
+          <m:t>→</m:t>
+        </m:r>
+      </m:oMath>
+      <w:r>
+        <w:t xml:space="preserve"> </w:t>
+      </w:r>
+      <w:r>
+        <w:t xml:space="preserve">AI</w:t>
+      </w:r>
+    </w:p>
+    <w:p>
+      <w:pPr>
+        <w:numPr>
+          <w:ilvl w:val="1"/>
+          <w:numId w:val="1012"/>
+        </w:numPr>
+        <w:pStyle w:val="Compact"/>
+      </w:pPr>
+      <w:r>
+        <w:t xml:space="preserve">inference vs. prediction</w:t>
+      </w:r>
+    </w:p>
+    <w:p>
+      <w:pPr>
+        <w:numPr>
+          <w:ilvl w:val="1"/>
+          <w:numId w:val="1012"/>
+        </w:numPr>
+        <w:pStyle w:val="Compact"/>
+      </w:pPr>
+      <w:r>
+        <w:t xml:space="preserve">parametric vs. nonparametric</w:t>
+      </w:r>
+    </w:p>
+    <w:p>
+      <w:pPr>
+        <w:numPr>
+          <w:ilvl w:val="1"/>
+          <w:numId w:val="1012"/>
+        </w:numPr>
+        <w:pStyle w:val="Compact"/>
+      </w:pPr>
+      <w:r>
+        <w:t xml:space="preserve">pure analysis vs. pure computation</w:t>
+      </w:r>
+    </w:p>
+    <w:p>
+      <w:pPr>
+        <w:numPr>
+          <w:ilvl w:val="1"/>
+          <w:numId w:val="1012"/>
+        </w:numPr>
+        <w:pStyle w:val="Compact"/>
+      </w:pPr>
+      <w:r>
+        <w:t xml:space="preserve">small/medium vs. big data</w:t>
+      </w:r>
+    </w:p>
+    <w:bookmarkEnd w:id="28"/>
+    <w:bookmarkStart w:id="29" w:name="big-picture"/>
+    <w:p>
+      <w:pPr>
+        <w:pStyle w:val="Heading2"/>
+      </w:pPr>
+      <w:r>
+        <w:t xml:space="preserve">big picture</w:t>
+      </w:r>
+    </w:p>
+    <w:p>
+      <w:pPr>
+        <w:numPr>
+          <w:ilvl w:val="0"/>
+          <w:numId w:val="1013"/>
+        </w:numPr>
+        <w:pStyle w:val="Compact"/>
+      </w:pPr>
+      <w:r>
+        <w:t xml:space="preserve">make connections between methods</w:t>
+      </w:r>
+    </w:p>
+    <w:p>
+      <w:pPr>
+        <w:numPr>
+          <w:ilvl w:val="1"/>
+          <w:numId w:val="1014"/>
+        </w:numPr>
+        <w:pStyle w:val="Compact"/>
+      </w:pPr>
+      <w:r>
+        <w:t xml:space="preserve">analogy: t-test/ANOVA/regression vs</w:t>
+      </w:r>
+      <w:r>
+        <w:t xml:space="preserve"> </w:t>
+      </w:r>
+      <w:r>
+        <w:t xml:space="preserve">“</w:t>
+      </w:r>
+      <w:r>
+        <w:t xml:space="preserve">the general linear model</w:t>
+      </w:r>
+      <w:r>
+        <w:t xml:space="preserve">”</w:t>
+      </w:r>
+      <w:r>
+        <w:t xml:space="preserve"> </w:t>
+      </w:r>
+      <w:r>
+        <w:t xml:space="preserve">(Lindeløv 2019)</w:t>
+      </w:r>
+    </w:p>
+    <w:p>
+      <w:pPr>
+        <w:numPr>
+          <w:ilvl w:val="0"/>
+          <w:numId w:val="1013"/>
+        </w:numPr>
+        <w:pStyle w:val="Compact"/>
+      </w:pPr>
+      <w:r>
+        <w:t xml:space="preserve">building blocks/themes</w:t>
+      </w:r>
+    </w:p>
+    <w:bookmarkEnd w:id="29"/>
+    <w:bookmarkStart w:id="30" w:name="basis-constructionfeature-engineering"/>
+    <w:p>
+      <w:pPr>
+        <w:pStyle w:val="Heading2"/>
+      </w:pPr>
+      <w:r>
+        <w:t xml:space="preserve">basis construction/feature engineering</w:t>
+      </w:r>
+    </w:p>
+    <w:p>
+      <w:pPr>
+        <w:numPr>
+          <w:ilvl w:val="0"/>
+          <w:numId w:val="1015"/>
+        </w:numPr>
+        <w:pStyle w:val="Compact"/>
+      </w:pPr>
+      <w:r>
+        <w:t xml:space="preserve">SL typically uses</w:t>
+      </w:r>
+      <w:r>
+        <w:t xml:space="preserve"> </w:t>
+      </w:r>
+      <w:r>
+        <w:rPr>
+          <w:bCs/>
+          <w:b/>
+        </w:rPr>
+        <w:t xml:space="preserve">nonparametric</w:t>
+      </w:r>
+      <w:r>
+        <w:t xml:space="preserve"> </w:t>
+      </w:r>
+      <w:r>
+        <w:t xml:space="preserve">methods</w:t>
+      </w:r>
+    </w:p>
+    <w:p>
+      <w:pPr>
+        <w:numPr>
+          <w:ilvl w:val="1"/>
+          <w:numId w:val="1016"/>
+        </w:numPr>
+        <w:pStyle w:val="Compact"/>
+      </w:pPr>
+      <w:r>
+        <w:t xml:space="preserve">families of curves/distributions that can be expanded/made arbitrarily complex</w:t>
+      </w:r>
+    </w:p>
+    <w:p>
+      <w:pPr>
+        <w:numPr>
+          <w:ilvl w:val="0"/>
+          <w:numId w:val="1015"/>
+        </w:numPr>
+        <w:pStyle w:val="Compact"/>
+      </w:pPr>
+      <w:r>
+        <w:t xml:space="preserve">basis construction</w:t>
+      </w:r>
+    </w:p>
+    <w:p>
+      <w:pPr>
+        <w:numPr>
+          <w:ilvl w:val="1"/>
+          <w:numId w:val="1017"/>
+        </w:numPr>
+        <w:pStyle w:val="Compact"/>
+      </w:pPr>
+      <w:r>
+        <w:t xml:space="preserve">splines, Gaussian processes, tree splits, wavelets, Fourier bases, neural network architecture …</w:t>
+      </w:r>
+    </w:p>
+    <w:bookmarkEnd w:id="30"/>
+    <w:bookmarkStart w:id="31" w:name="optimization"/>
+    <w:p>
+      <w:pPr>
+        <w:pStyle w:val="Heading2"/>
+      </w:pPr>
+      <w:r>
+        <w:t xml:space="preserve">optimization</w:t>
+      </w:r>
+    </w:p>
+    <w:p>
+      <w:pPr>
+        <w:numPr>
+          <w:ilvl w:val="0"/>
+          <w:numId w:val="1018"/>
+        </w:numPr>
+        <w:pStyle w:val="Compact"/>
+      </w:pPr>
+      <w:r>
+        <w:t xml:space="preserve">(stochastic) gradient descent</w:t>
+      </w:r>
+    </w:p>
+    <w:p>
+      <w:pPr>
+        <w:numPr>
+          <w:ilvl w:val="0"/>
+          <w:numId w:val="1018"/>
+        </w:numPr>
+        <w:pStyle w:val="Compact"/>
+      </w:pPr>
+      <w:r>
+        <w:t xml:space="preserve">iterative methods, e.g.:</w:t>
+      </w:r>
+    </w:p>
+    <w:p>
+      <w:pPr>
+        <w:numPr>
+          <w:ilvl w:val="1"/>
+          <w:numId w:val="1019"/>
+        </w:numPr>
+        <w:pStyle w:val="Compact"/>
+      </w:pPr>
+      <w:r>
+        <w:t xml:space="preserve">IRLS (iteratively reweighted least squares), expectation-maximization</w:t>
+      </w:r>
+    </w:p>
+    <w:p>
+      <w:pPr>
+        <w:numPr>
+          <w:ilvl w:val="1"/>
+          <w:numId w:val="1019"/>
+        </w:numPr>
+        <w:pStyle w:val="Compact"/>
+      </w:pPr>
+      <w:r>
+        <w:t xml:space="preserve">quasi-Newton (Broyden-Fletcher-Goldfarb-Shanno)</w:t>
+      </w:r>
+    </w:p>
+    <w:p>
+      <w:pPr>
+        <w:numPr>
+          <w:ilvl w:val="1"/>
+          <w:numId w:val="1019"/>
+        </w:numPr>
+        <w:pStyle w:val="Compact"/>
+      </w:pPr>
+      <w:r>
+        <w:t xml:space="preserve">expectation-maximization</w:t>
+      </w:r>
+    </w:p>
+    <w:p>
+      <w:pPr>
+        <w:numPr>
+          <w:ilvl w:val="0"/>
+          <w:numId w:val="1018"/>
+        </w:numPr>
+        <w:pStyle w:val="Compact"/>
+      </w:pPr>
+      <w:r>
+        <w:t xml:space="preserve">map/reduce</w:t>
+      </w:r>
+    </w:p>
+    <w:bookmarkEnd w:id="31"/>
+    <w:bookmarkStart w:id="32" w:name="biasvariance-tradeoff"/>
+    <w:p>
+      <w:pPr>
+        <w:pStyle w:val="Heading2"/>
+      </w:pPr>
+      <w:r>
+        <w:t xml:space="preserve">bias/variance tradeoff</w:t>
+      </w:r>
+    </w:p>
+    <w:p>
+      <w:pPr>
+        <w:numPr>
+          <w:ilvl w:val="0"/>
+          <w:numId w:val="1020"/>
+        </w:numPr>
+        <w:pStyle w:val="Compact"/>
+      </w:pPr>
+      <w:r>
+        <w:t xml:space="preserve">under/overfitting, Goldilocks</w:t>
+      </w:r>
+    </w:p>
+    <w:p>
+      <w:pPr>
+        <w:numPr>
+          <w:ilvl w:val="1"/>
+          <w:numId w:val="1021"/>
+        </w:numPr>
+        <w:pStyle w:val="Compact"/>
+      </w:pPr>
+      <w:r>
+        <w:t xml:space="preserve">shrinkage, regularization, penalization, dropout (neural networks), tree depth, learning rate (boosting), early stopping, priors …</w:t>
+      </w:r>
+    </w:p>
+    <w:bookmarkEnd w:id="32"/>
+    <w:bookmarkStart w:id="33" w:name="quantifying-accuracy-and-uncertainty"/>
+    <w:p>
+      <w:pPr>
+        <w:pStyle w:val="Heading2"/>
+      </w:pPr>
+      <w:r>
+        <w:t xml:space="preserve">quantifying accuracy and uncertainty</w:t>
+      </w:r>
+    </w:p>
+    <w:p>
+      <w:pPr>
+        <w:numPr>
+          <w:ilvl w:val="0"/>
+          <w:numId w:val="1022"/>
+        </w:numPr>
+        <w:pStyle w:val="Compact"/>
+      </w:pPr>
+      <w:r>
+        <w:t xml:space="preserve">raw point estimates are problematic</w:t>
+      </w:r>
+    </w:p>
+    <w:p>
+      <w:pPr>
+        <w:numPr>
+          <w:ilvl w:val="0"/>
+          <w:numId w:val="1022"/>
+        </w:numPr>
+        <w:pStyle w:val="Compact"/>
+      </w:pPr>
+      <w:r>
+        <w:t xml:space="preserve">accuracy measures</w:t>
+      </w:r>
+    </w:p>
+    <w:p>
+      <w:pPr>
+        <w:numPr>
+          <w:ilvl w:val="0"/>
+          <w:numId w:val="1022"/>
+        </w:numPr>
+        <w:pStyle w:val="Compact"/>
+      </w:pPr>
+      <w:r>
+        <w:t xml:space="preserve">uncertainty measures</w:t>
+      </w:r>
+    </w:p>
+    <w:p>
+      <w:pPr>
+        <w:numPr>
+          <w:ilvl w:val="0"/>
+          <w:numId w:val="1022"/>
+        </w:numPr>
+        <w:pStyle w:val="Compact"/>
+      </w:pPr>
+      <w:r>
+        <w:t xml:space="preserve">methods:</w:t>
+      </w:r>
+    </w:p>
+    <w:p>
+      <w:pPr>
+        <w:numPr>
+          <w:ilvl w:val="1"/>
+          <w:numId w:val="1023"/>
+        </w:numPr>
+        <w:pStyle w:val="Compact"/>
+      </w:pPr>
+      <w:r>
+        <w:t xml:space="preserve">parametric methods</w:t>
+      </w:r>
+    </w:p>
+    <w:p>
+      <w:pPr>
+        <w:numPr>
+          <w:ilvl w:val="1"/>
+          <w:numId w:val="1023"/>
+        </w:numPr>
+        <w:pStyle w:val="Compact"/>
+      </w:pPr>
+      <w:r>
+        <w:t xml:space="preserve">train/validate/test (cross-validation etc.); out-of-bag error</w:t>
+      </w:r>
+    </w:p>
+    <w:p>
+      <w:pPr>
+        <w:numPr>
+          <w:ilvl w:val="1"/>
+          <w:numId w:val="1023"/>
+        </w:numPr>
+        <w:pStyle w:val="Compact"/>
+      </w:pPr>
+      <w:r>
+        <w:t xml:space="preserve">bootstrap?</w:t>
+      </w:r>
+    </w:p>
+    <w:p>
+      <w:pPr>
+        <w:numPr>
+          <w:ilvl w:val="1"/>
+          <w:numId w:val="1023"/>
+        </w:numPr>
+        <w:pStyle w:val="Compact"/>
+      </w:pPr>
+      <w:r>
+        <w:t xml:space="preserve">high-dimensional inference</w:t>
+      </w:r>
+      <w:r>
+        <w:t xml:space="preserve"> </w:t>
+      </w:r>
+      <w:r>
+        <w:t xml:space="preserve">(Dezeure et al. 2015)</w:t>
+      </w:r>
+    </w:p>
+    <w:p>
+      <w:pPr>
+        <w:numPr>
+          <w:ilvl w:val="1"/>
+          <w:numId w:val="1023"/>
+        </w:numPr>
+        <w:pStyle w:val="Compact"/>
+      </w:pPr>
+      <w:r>
+        <w:t xml:space="preserve">conformal prediction</w:t>
+      </w:r>
+      <w:r>
+        <w:t xml:space="preserve"> </w:t>
+      </w:r>
+      <w:r>
+        <w:t xml:space="preserve">(Shafer and Vovk 2008)</w:t>
+      </w:r>
+    </w:p>
+    <w:bookmarkEnd w:id="33"/>
+    <w:bookmarkStart w:id="34" w:name="sparsity"/>
+    <w:p>
+      <w:pPr>
+        <w:pStyle w:val="Heading2"/>
       </w:pPr>
       <w:r>
         <w:t xml:space="preserve">sparsity</w:t>
@@ -671,16 +1213,80 @@
       <w:pPr>
         <w:numPr>
           <w:ilvl w:val="0"/>
-          <w:numId w:val="1006"/>
-        </w:numPr>
-        <w:pStyle w:val="Compact"/>
-      </w:pPr>
-      <w:r>
-        <w:t xml:space="preserve">continuous vs discrete structures</w:t>
-      </w:r>
-    </w:p>
-    <w:bookmarkStart w:id="28" w:name="refs"/>
-    <w:bookmarkStart w:id="25" w:name="ref-adarValue2015"/>
+          <w:numId w:val="1024"/>
+        </w:numPr>
+        <w:pStyle w:val="Compact"/>
+      </w:pPr>
+      <w:r>
+        <w:t xml:space="preserve">dimension reduction</w:t>
+      </w:r>
+    </w:p>
+    <w:p>
+      <w:pPr>
+        <w:numPr>
+          <w:ilvl w:val="1"/>
+          <w:numId w:val="1025"/>
+        </w:numPr>
+        <w:pStyle w:val="Compact"/>
+      </w:pPr>
+      <w:r>
+        <w:t xml:space="preserve">structural zeros within vectors or matrices</w:t>
+      </w:r>
+      <w:r>
+        <w:br/>
+      </w:r>
+      <w:r>
+        <w:t xml:space="preserve">e.g. adjacency matrices</w:t>
+      </w:r>
+    </w:p>
+    <w:p>
+      <w:pPr>
+        <w:numPr>
+          <w:ilvl w:val="1"/>
+          <w:numId w:val="1025"/>
+        </w:numPr>
+        <w:pStyle w:val="Compact"/>
+      </w:pPr>
+      <w:r>
+        <w:t xml:space="preserve">reduced-rank matrices</w:t>
+      </w:r>
+    </w:p>
+    <w:p>
+      <w:pPr>
+        <w:numPr>
+          <w:ilvl w:val="0"/>
+          <w:numId w:val="1024"/>
+        </w:numPr>
+        <w:pStyle w:val="Compact"/>
+      </w:pPr>
+      <w:r>
+        <w:t xml:space="preserve">computational efficiency</w:t>
+      </w:r>
+    </w:p>
+    <w:p>
+      <w:pPr>
+        <w:numPr>
+          <w:ilvl w:val="0"/>
+          <w:numId w:val="1024"/>
+        </w:numPr>
+        <w:pStyle w:val="Compact"/>
+      </w:pPr>
+      <w:r>
+        <w:t xml:space="preserve">a means to an end</w:t>
+      </w:r>
+    </w:p>
+    <w:bookmarkEnd w:id="34"/>
+    <w:bookmarkStart w:id="50" w:name="references"/>
+    <w:p>
+      <w:pPr>
+        <w:pStyle w:val="Heading2"/>
+      </w:pPr>
+      <w:r>
+        <w:t xml:space="preserve">references</w:t>
+      </w:r>
+    </w:p>
+    <w:bookmarkStart w:id="49" w:name="refs"/>
+    <w:bookmarkStart w:id="36" w:name="ref-adarValue2015"/>
     <w:p>
       <w:pPr>
         <w:pStyle w:val="Bibliography"/>
@@ -719,7 +1325,7 @@
       <w:r>
         <w:t xml:space="preserve"> </w:t>
       </w:r>
-      <w:hyperlink r:id="rId24">
+      <w:hyperlink r:id="rId35">
         <w:r>
           <w:rPr>
             <w:rStyle w:val="Hyperlink"/>
@@ -731,13 +1337,156 @@
         <w:t xml:space="preserve">.</w:t>
       </w:r>
     </w:p>
-    <w:bookmarkEnd w:id="25"/>
-    <w:bookmarkStart w:id="27" w:name="ref-navarroScience2019"/>
+    <w:bookmarkEnd w:id="36"/>
+    <w:bookmarkStart w:id="38" w:name="ref-dezeureHighDimensional2015a"/>
     <w:p>
       <w:pPr>
         <w:pStyle w:val="Bibliography"/>
       </w:pPr>
       <w:r>
+        <w:t xml:space="preserve">Dezeure, Ruben, Peter Bühlmann, Lukas Meier, and Nicolai Meinshausen. 2015.</w:t>
+      </w:r>
+      <w:r>
+        <w:t xml:space="preserve"> </w:t>
+      </w:r>
+      <w:r>
+        <w:t xml:space="preserve">“High-Dimensional Inference: Confidence Intervals, p-Values and</w:t>
+      </w:r>
+      <w:r>
+        <w:t xml:space="preserve"> </w:t>
+      </w:r>
+      <w:r>
+        <w:t xml:space="preserve">R</w:t>
+      </w:r>
+      <w:r>
+        <w:t xml:space="preserve"> </w:t>
+      </w:r>
+      <w:r>
+        <w:t xml:space="preserve">Software Hdi.”</w:t>
+      </w:r>
+      <w:r>
+        <w:t xml:space="preserve"> </w:t>
+      </w:r>
+      <w:r>
+        <w:rPr>
+          <w:iCs/>
+          <w:i/>
+        </w:rPr>
+        <w:t xml:space="preserve">Statistical Science</w:t>
+      </w:r>
+      <w:r>
+        <w:t xml:space="preserve"> </w:t>
+      </w:r>
+      <w:r>
+        <w:t xml:space="preserve">30 (4): 533–58.</w:t>
+      </w:r>
+      <w:r>
+        <w:t xml:space="preserve"> </w:t>
+      </w:r>
+      <w:hyperlink r:id="rId37">
+        <w:r>
+          <w:rPr>
+            <w:rStyle w:val="Hyperlink"/>
+          </w:rPr>
+          <w:t xml:space="preserve">https://doi.org/10.1214/15-STS527</w:t>
+        </w:r>
+      </w:hyperlink>
+      <w:r>
+        <w:t xml:space="preserve">.</w:t>
+      </w:r>
+    </w:p>
+    <w:bookmarkEnd w:id="38"/>
+    <w:bookmarkStart w:id="40" w:name="ref-hastieelements2009"/>
+    <w:p>
+      <w:pPr>
+        <w:pStyle w:val="Bibliography"/>
+      </w:pPr>
+      <w:r>
+        <w:t xml:space="preserve">Hastie, Trevor, Robert Tibshirani, and J. H Friedman. 2009.</w:t>
+      </w:r>
+      <w:r>
+        <w:t xml:space="preserve"> </w:t>
+      </w:r>
+      <w:r>
+        <w:rPr>
+          <w:iCs/>
+          <w:i/>
+        </w:rPr>
+        <w:t xml:space="preserve">The Elements of Statistical Learning Data Mining, Inference, and Prediction</w:t>
+      </w:r>
+      <w:r>
+        <w:t xml:space="preserve">.</w:t>
+      </w:r>
+      <w:r>
+        <w:t xml:space="preserve"> </w:t>
+      </w:r>
+      <w:r>
+        <w:t xml:space="preserve">New York</w:t>
+      </w:r>
+      <w:r>
+        <w:t xml:space="preserve">:</w:t>
+      </w:r>
+      <w:r>
+        <w:t xml:space="preserve"> </w:t>
+      </w:r>
+      <w:r>
+        <w:t xml:space="preserve">Springer</w:t>
+      </w:r>
+      <w:r>
+        <w:t xml:space="preserve">.</w:t>
+      </w:r>
+      <w:r>
+        <w:t xml:space="preserve"> </w:t>
+      </w:r>
+      <w:hyperlink r:id="rId39">
+        <w:r>
+          <w:rPr>
+            <w:rStyle w:val="Hyperlink"/>
+          </w:rPr>
+          <w:t xml:space="preserve">http://public.eblib.com/EBLPublic/PublicView.do?ptiID=437866</w:t>
+        </w:r>
+      </w:hyperlink>
+      <w:r>
+        <w:t xml:space="preserve">.</w:t>
+      </w:r>
+    </w:p>
+    <w:bookmarkEnd w:id="40"/>
+    <w:bookmarkStart w:id="42" w:name="ref-lindelovCommon2019"/>
+    <w:p>
+      <w:pPr>
+        <w:pStyle w:val="Bibliography"/>
+      </w:pPr>
+      <w:r>
+        <w:t xml:space="preserve">Lindeløv, Jonas Kristoffer. 2019.</w:t>
+      </w:r>
+      <w:r>
+        <w:t xml:space="preserve"> </w:t>
+      </w:r>
+      <w:r>
+        <w:t xml:space="preserve">“Common Statistical Tests Are Linear Models (or: How to Teach Stats).”</w:t>
+      </w:r>
+      <w:r>
+        <w:t xml:space="preserve"> </w:t>
+      </w:r>
+      <w:hyperlink r:id="rId41">
+        <w:r>
+          <w:rPr>
+            <w:rStyle w:val="Hyperlink"/>
+          </w:rPr>
+          <w:t xml:space="preserve">https://lindeloev.github.io/tests-as-linear/</w:t>
+        </w:r>
+      </w:hyperlink>
+      <w:r>
+        <w:t xml:space="preserve">.</w:t>
+      </w:r>
+    </w:p>
+    <w:bookmarkEnd w:id="42"/>
+    <w:bookmarkStart w:id="44" w:name="ref-navarroScience2019"/>
+    <w:p>
+      <w:pPr>
+        <w:pStyle w:val="Bibliography"/>
+      </w:pPr>
+      <w:r>
         <w:t xml:space="preserve">Navarro, Danielle. 2019.</w:t>
       </w:r>
       <w:r>
@@ -758,7 +1507,7 @@
       <w:r>
         <w:t xml:space="preserve"> </w:t>
       </w:r>
-      <w:hyperlink r:id="rId26">
+      <w:hyperlink r:id="rId43">
         <w:r>
           <w:rPr>
             <w:rStyle w:val="Hyperlink"/>
@@ -770,9 +1519,93 @@
         <w:t xml:space="preserve">.</w:t>
       </w:r>
     </w:p>
-    <w:bookmarkEnd w:id="27"/>
-    <w:bookmarkEnd w:id="28"/>
-    <w:bookmarkEnd w:id="29"/>
+    <w:bookmarkEnd w:id="44"/>
+    <w:bookmarkStart w:id="46" w:name="ref-shaferTutorial2008"/>
+    <w:p>
+      <w:pPr>
+        <w:pStyle w:val="Bibliography"/>
+      </w:pPr>
+      <w:r>
+        <w:t xml:space="preserve">Shafer, Glenn, and Vladimir Vovk. 2008.</w:t>
+      </w:r>
+      <w:r>
+        <w:t xml:space="preserve"> </w:t>
+      </w:r>
+      <w:r>
+        <w:t xml:space="preserve">“A Tutorial on Conformal Prediction.”</w:t>
+      </w:r>
+      <w:r>
+        <w:t xml:space="preserve"> </w:t>
+      </w:r>
+      <w:r>
+        <w:rPr>
+          <w:iCs/>
+          <w:i/>
+        </w:rPr>
+        <w:t xml:space="preserve">Journal of Machine Learning Research</w:t>
+      </w:r>
+      <w:r>
+        <w:t xml:space="preserve"> </w:t>
+      </w:r>
+      <w:r>
+        <w:t xml:space="preserve">9: 371–421.</w:t>
+      </w:r>
+      <w:r>
+        <w:t xml:space="preserve"> </w:t>
+      </w:r>
+      <w:hyperlink r:id="rId45">
+        <w:r>
+          <w:rPr>
+            <w:rStyle w:val="Hyperlink"/>
+          </w:rPr>
+          <w:t xml:space="preserve">https://jmlr.csail.mit.edu/papers/volume9/shafer08a/shafer08a.pdf</w:t>
+        </w:r>
+      </w:hyperlink>
+      <w:r>
+        <w:t xml:space="preserve">.</w:t>
+      </w:r>
+    </w:p>
+    <w:bookmarkEnd w:id="46"/>
+    <w:bookmarkStart w:id="48" w:name="ref-shaliziAdvanced2022"/>
+    <w:p>
+      <w:pPr>
+        <w:pStyle w:val="Bibliography"/>
+      </w:pPr>
+      <w:r>
+        <w:t xml:space="preserve">Shalizi, Cosma Rohilla. 2022.</w:t>
+      </w:r>
+      <w:r>
+        <w:t xml:space="preserve"> </w:t>
+      </w:r>
+      <w:r>
+        <w:rPr>
+          <w:iCs/>
+          <w:i/>
+        </w:rPr>
+        <w:t xml:space="preserve">Advanced Data Analysis from an Elementary Point of View</w:t>
+      </w:r>
+      <w:r>
+        <w:t xml:space="preserve">.</w:t>
+      </w:r>
+      <w:r>
+        <w:t xml:space="preserve"> </w:t>
+      </w:r>
+      <w:hyperlink r:id="rId47">
+        <w:r>
+          <w:rPr>
+            <w:rStyle w:val="Hyperlink"/>
+          </w:rPr>
+          <w:t xml:space="preserve">https://www.stat.cmu.edu/~cshalizi/ADAfaEPoV/</w:t>
+        </w:r>
+      </w:hyperlink>
+      <w:r>
+        <w:t xml:space="preserve">.</w:t>
+      </w:r>
+    </w:p>
+    <w:bookmarkEnd w:id="48"/>
+    <w:bookmarkEnd w:id="49"/>
+    <w:bookmarkEnd w:id="50"/>
+    <w:bookmarkEnd w:id="51"/>
     <w:sectPr/>
   </w:body>
 </w:document>
@@ -986,6 +1819,51 @@
     <w:abstractNumId w:val="991"/>
   </w:num>
   <w:num w:numId="1010">
+    <w:abstractNumId w:val="991"/>
+  </w:num>
+  <w:num w:numId="1011">
+    <w:abstractNumId w:val="991"/>
+  </w:num>
+  <w:num w:numId="1012">
+    <w:abstractNumId w:val="991"/>
+  </w:num>
+  <w:num w:numId="1013">
+    <w:abstractNumId w:val="991"/>
+  </w:num>
+  <w:num w:numId="1014">
+    <w:abstractNumId w:val="991"/>
+  </w:num>
+  <w:num w:numId="1015">
+    <w:abstractNumId w:val="991"/>
+  </w:num>
+  <w:num w:numId="1016">
+    <w:abstractNumId w:val="991"/>
+  </w:num>
+  <w:num w:numId="1017">
+    <w:abstractNumId w:val="991"/>
+  </w:num>
+  <w:num w:numId="1018">
+    <w:abstractNumId w:val="991"/>
+  </w:num>
+  <w:num w:numId="1019">
+    <w:abstractNumId w:val="991"/>
+  </w:num>
+  <w:num w:numId="1020">
+    <w:abstractNumId w:val="991"/>
+  </w:num>
+  <w:num w:numId="1021">
+    <w:abstractNumId w:val="991"/>
+  </w:num>
+  <w:num w:numId="1022">
+    <w:abstractNumId w:val="991"/>
+  </w:num>
+  <w:num w:numId="1023">
+    <w:abstractNumId w:val="991"/>
+  </w:num>
+  <w:num w:numId="1024">
+    <w:abstractNumId w:val="991"/>
+  </w:num>
+  <w:num w:numId="1025">
     <w:abstractNumId w:val="991"/>
   </w:num>
 </w:numbering>

</xml_diff>

<commit_message>
add book notes to docs
</commit_message>
<xml_diff>
--- a/docs/notes/intro.docx
+++ b/docs/notes/intro.docx
@@ -36,7 +36,7 @@
         <w:pStyle w:val="Date"/>
       </w:pPr>
       <w:r>
-        <w:t xml:space="preserve">5</w:t>
+        <w:t xml:space="preserve">6</w:t>
       </w:r>
       <w:r>
         <w:t xml:space="preserve"> </w:t>
@@ -436,7 +436,7 @@
       </w:r>
     </w:p>
     <w:bookmarkEnd w:id="25"/>
-    <w:bookmarkStart w:id="26" w:name="technical-skills-tools"/>
+    <w:bookmarkStart w:id="27" w:name="technical-skills-tools"/>
     <w:p>
       <w:pPr>
         <w:pStyle w:val="Heading2"/>
@@ -450,7 +450,7 @@
         <w:pStyle w:val="FirstParagraph"/>
       </w:pPr>
       <w:r>
-        <w:t xml:space="preserve">These are not focal to the course, but are unavoidable and useful</w:t>
+        <w:t xml:space="preserve">Not focal, but unavoidable and useful</w:t>
       </w:r>
     </w:p>
     <w:p>
@@ -462,7 +462,7 @@
         <w:pStyle w:val="Compact"/>
       </w:pPr>
       <w:r>
-        <w:t xml:space="preserve">reproducibility: version control (Git/GitHub)</w:t>
+        <w:t xml:space="preserve">R, Julia</w:t>
       </w:r>
     </w:p>
     <w:p>
@@ -474,7 +474,31 @@
         <w:pStyle w:val="Compact"/>
       </w:pPr>
       <w:r>
-        <w:t xml:space="preserve">machinery</w:t>
+        <w:t xml:space="preserve">VSCode</w:t>
+      </w:r>
+    </w:p>
+    <w:p>
+      <w:pPr>
+        <w:numPr>
+          <w:ilvl w:val="0"/>
+          <w:numId w:val="1007"/>
+        </w:numPr>
+        <w:pStyle w:val="Compact"/>
+      </w:pPr>
+      <w:r>
+        <w:t xml:space="preserve">shell tools</w:t>
+      </w:r>
+    </w:p>
+    <w:p>
+      <w:pPr>
+        <w:numPr>
+          <w:ilvl w:val="0"/>
+          <w:numId w:val="1007"/>
+        </w:numPr>
+        <w:pStyle w:val="Compact"/>
+      </w:pPr>
+      <w:r>
+        <w:t xml:space="preserve">reproducibility</w:t>
       </w:r>
     </w:p>
     <w:p>
@@ -486,7 +510,7 @@
         <w:pStyle w:val="Compact"/>
       </w:pPr>
       <w:r>
-        <w:t xml:space="preserve">R, Julia</w:t>
+        <w:t xml:space="preserve">version control (Git/GitHub)</w:t>
       </w:r>
     </w:p>
     <w:p>
@@ -498,31 +522,7 @@
         <w:pStyle w:val="Compact"/>
       </w:pPr>
       <w:r>
-        <w:t xml:space="preserve">VSCode</w:t>
-      </w:r>
-    </w:p>
-    <w:p>
-      <w:pPr>
-        <w:numPr>
-          <w:ilvl w:val="1"/>
-          <w:numId w:val="1008"/>
-        </w:numPr>
-        <w:pStyle w:val="Compact"/>
-      </w:pPr>
-      <w:r>
-        <w:t xml:space="preserve">Unix shell?</w:t>
-      </w:r>
-    </w:p>
-    <w:p>
-      <w:pPr>
-        <w:numPr>
-          <w:ilvl w:val="1"/>
-          <w:numId w:val="1008"/>
-        </w:numPr>
-        <w:pStyle w:val="Compact"/>
-      </w:pPr>
-      <w:r>
-        <w:t xml:space="preserve">reproducibility: Quarto/Sweave/Jupyter notebooks</w:t>
+        <w:t xml:space="preserve">documents: Quarto/Sweave/Jupyter notebooks</w:t>
       </w:r>
     </w:p>
     <w:p>
@@ -534,29 +534,36 @@
         <w:pStyle w:val="Compact"/>
       </w:pPr>
       <w:r>
-        <w:rPr>
-          <w:iCs/>
-          <w:i/>
-        </w:rPr>
+        <w:t xml:space="preserve">see also:</w:t>
+      </w:r>
+      <w:r>
+        <w:t xml:space="preserve"> </w:t>
+      </w:r>
+      <w:hyperlink r:id="rId26">
+        <w:r>
+          <w:rPr>
+            <w:rStyle w:val="Hyperlink"/>
+          </w:rPr>
+          <w:t xml:space="preserve">the missing semester</w:t>
+        </w:r>
+      </w:hyperlink>
+    </w:p>
+    <w:bookmarkEnd w:id="27"/>
+    <w:bookmarkStart w:id="28" w:name="command-line-bullshittery"/>
+    <w:p>
+      <w:pPr>
+        <w:pStyle w:val="Heading2"/>
+      </w:pPr>
+      <w:r>
         <w:t xml:space="preserve">command line bullshittery</w:t>
       </w:r>
-      <w:r>
-        <w:t xml:space="preserve"> </w:t>
-      </w:r>
-      <w:r>
-        <w:t xml:space="preserve">(</w:t>
-      </w:r>
-      <w:r>
-        <w:t xml:space="preserve">“</w:t>
-      </w:r>
-      <w:r>
-        <w:t xml:space="preserve">bullshit (read: diagnosing and debugging weird things) is a part of life in the world of computers</w:t>
-      </w:r>
-      <w:r>
-        <w:t xml:space="preserve">”</w:t>
-      </w:r>
-      <w:r>
-        <w:t xml:space="preserve">)</w:t>
+    </w:p>
+    <w:p>
+      <w:pPr>
+        <w:pStyle w:val="BlockText"/>
+      </w:pPr>
+      <w:r>
+        <w:t xml:space="preserve">bullshit (read: diagnosing and debugging weird things) is a part of life in the world of computers)</w:t>
       </w:r>
       <w:r>
         <w:t xml:space="preserve"> </w:t>
@@ -565,14 +572,14 @@
         <w:t xml:space="preserve">(Adar 2015)</w:t>
       </w:r>
     </w:p>
-    <w:bookmarkEnd w:id="26"/>
-    <w:bookmarkStart w:id="27" w:name="about-me"/>
+    <w:bookmarkEnd w:id="28"/>
+    <w:bookmarkStart w:id="29" w:name="about-me"/>
     <w:p>
       <w:pPr>
         <w:pStyle w:val="Heading2"/>
       </w:pPr>
       <w:r>
-        <w:t xml:space="preserve">About me</w:t>
+        <w:t xml:space="preserve">about me</w:t>
       </w:r>
     </w:p>
     <w:p>
@@ -584,7 +591,7 @@
         <w:pStyle w:val="Compact"/>
       </w:pPr>
       <w:r>
-        <w:t xml:space="preserve">weird background (physics u/g, Zoology PhD, epidemiological modeling)</w:t>
+        <w:t xml:space="preserve">weird background (physics/math u/g, Zoology PhD, epidemiological modeling)</w:t>
       </w:r>
     </w:p>
     <w:p>
@@ -596,13 +603,35 @@
         <w:pStyle w:val="Compact"/>
       </w:pPr>
       <w:r>
-        <w:t xml:space="preserve">biases/interests:</w:t>
-      </w:r>
-    </w:p>
-    <w:p>
-      <w:pPr>
-        <w:numPr>
-          <w:ilvl w:val="1"/>
+        <w:t xml:space="preserve">math biology (ecology/evolution/epidemiology)</w:t>
+      </w:r>
+    </w:p>
+    <w:p>
+      <w:pPr>
+        <w:numPr>
+          <w:ilvl w:val="0"/>
+          <w:numId w:val="1009"/>
+        </w:numPr>
+        <w:pStyle w:val="Compact"/>
+      </w:pPr>
+      <w:r>
+        <w:t xml:space="preserve">computational statistics (mixed models, Bayesian stats)</w:t>
+      </w:r>
+    </w:p>
+    <w:bookmarkEnd w:id="29"/>
+    <w:bookmarkStart w:id="30" w:name="things-i-likeobsess-about"/>
+    <w:p>
+      <w:pPr>
+        <w:pStyle w:val="Heading2"/>
+      </w:pPr>
+      <w:r>
+        <w:t xml:space="preserve">things I like/obsess about</w:t>
+      </w:r>
+    </w:p>
+    <w:p>
+      <w:pPr>
+        <w:numPr>
+          <w:ilvl w:val="0"/>
           <w:numId w:val="1010"/>
         </w:numPr>
         <w:pStyle w:val="Compact"/>
@@ -640,7 +669,7 @@
     <w:p>
       <w:pPr>
         <w:numPr>
-          <w:ilvl w:val="1"/>
+          <w:ilvl w:val="0"/>
           <w:numId w:val="1010"/>
         </w:numPr>
         <w:pStyle w:val="Compact"/>
@@ -652,7 +681,7 @@
     <w:p>
       <w:pPr>
         <w:numPr>
-          <w:ilvl w:val="1"/>
+          <w:ilvl w:val="0"/>
           <w:numId w:val="1010"/>
         </w:numPr>
         <w:pStyle w:val="Compact"/>
@@ -664,7 +693,7 @@
     <w:p>
       <w:pPr>
         <w:numPr>
-          <w:ilvl w:val="1"/>
+          <w:ilvl w:val="0"/>
           <w:numId w:val="1010"/>
         </w:numPr>
         <w:pStyle w:val="Compact"/>
@@ -676,17 +705,17 @@
     <w:p>
       <w:pPr>
         <w:numPr>
-          <w:ilvl w:val="1"/>
+          <w:ilvl w:val="0"/>
           <w:numId w:val="1010"/>
         </w:numPr>
         <w:pStyle w:val="Compact"/>
       </w:pPr>
       <w:r>
-        <w:t xml:space="preserve">rants (p-values, snooping, dichotomization, unbalanced categorical responses …)</w:t>
-      </w:r>
-    </w:p>
-    <w:bookmarkEnd w:id="27"/>
-    <w:bookmarkStart w:id="53" w:name="overview-of-materialthemes"/>
+        <w:t xml:space="preserve">bad statistical practice (p-value abuse, snooping, dichotomania, imbalance handling, …)</w:t>
+      </w:r>
+    </w:p>
+    <w:bookmarkEnd w:id="30"/>
+    <w:bookmarkStart w:id="57" w:name="overview-of-materialthemes"/>
     <w:p>
       <w:pPr>
         <w:pStyle w:val="Heading1"/>
@@ -695,13 +724,31 @@
         <w:t xml:space="preserve">Overview of material/themes</w:t>
       </w:r>
     </w:p>
-    <w:bookmarkStart w:id="28" w:name="what-is-statistical-learning-anyway"/>
+    <w:bookmarkStart w:id="31" w:name="what-is-statistical-learning-anyway"/>
     <w:p>
       <w:pPr>
         <w:pStyle w:val="Heading2"/>
       </w:pPr>
       <w:r>
-        <w:t xml:space="preserve">what is ``statistical learning’’ anyway?</w:t>
+        <w:t xml:space="preserve">what is</w:t>
+      </w:r>
+      <w:r>
+        <w:t xml:space="preserve"> </w:t>
+      </w:r>
+      <w:r>
+        <w:t xml:space="preserve">“</w:t>
+      </w:r>
+      <w:r>
+        <w:t xml:space="preserve">statistical learning</w:t>
+      </w:r>
+      <w:r>
+        <w:t xml:space="preserve">”</w:t>
+      </w:r>
+      <w:r>
+        <w:t xml:space="preserve"> </w:t>
+      </w:r>
+      <w:r>
+        <w:t xml:space="preserve">anyway?</w:t>
       </w:r>
     </w:p>
     <w:p>
@@ -815,14 +862,14 @@
         <w:t xml:space="preserve">small/medium vs. big data</w:t>
       </w:r>
     </w:p>
-    <w:bookmarkEnd w:id="28"/>
-    <w:bookmarkStart w:id="29" w:name="aside-what-is-big-data"/>
+    <w:bookmarkEnd w:id="31"/>
+    <w:bookmarkStart w:id="32" w:name="what-is-big-data"/>
     <w:p>
       <w:pPr>
         <w:pStyle w:val="Heading2"/>
       </w:pPr>
       <w:r>
-        <w:t xml:space="preserve">(aside) what is</w:t>
+        <w:t xml:space="preserve">what is</w:t>
       </w:r>
       <w:r>
         <w:t xml:space="preserve"> </w:t>
@@ -872,18 +919,29 @@
       <w:r>
         <w:t xml:space="preserve"> </w:t>
       </w:r>
-      <w:r>
-        <w:t xml:space="preserve">$\grtsim 2$</w:t>
-      </w:r>
+      <m:oMath>
+        <m:r>
+          <m:rPr>
+            <m:sty m:val="p"/>
+          </m:rPr>
+          <m:t>≳</m:t>
+        </m:r>
+        <m:r>
+          <m:t>2</m:t>
+        </m:r>
+      </m:oMath>
       <w:r>
         <w:t xml:space="preserve"> </w:t>
       </w:r>
       <w:r>
         <w:t xml:space="preserve">Tb?)</w:t>
       </w:r>
-    </w:p>
-    <w:bookmarkEnd w:id="29"/>
-    <w:bookmarkStart w:id="30" w:name="big-picture"/>
+      <w:r>
+        <w:t xml:space="preserve"> </w:t>
+      </w:r>
+    </w:p>
+    <w:bookmarkEnd w:id="32"/>
+    <w:bookmarkStart w:id="33" w:name="big-picture"/>
     <w:p>
       <w:pPr>
         <w:pStyle w:val="Heading2"/>
@@ -946,8 +1004,8 @@
         <w:t xml:space="preserve">building blocks/themes</w:t>
       </w:r>
     </w:p>
-    <w:bookmarkEnd w:id="30"/>
-    <w:bookmarkStart w:id="31" w:name="basis-constructionfeature-engineering"/>
+    <w:bookmarkEnd w:id="33"/>
+    <w:bookmarkStart w:id="34" w:name="basis-constructionfeature-engineering"/>
     <w:p>
       <w:pPr>
         <w:pStyle w:val="Heading2"/>
@@ -1020,8 +1078,8 @@
         <w:t xml:space="preserve">splines, Gaussian processes, tree splits, wavelets, Fourier bases, neural network architecture …</w:t>
       </w:r>
     </w:p>
-    <w:bookmarkEnd w:id="31"/>
-    <w:bookmarkStart w:id="32" w:name="choice-of-loss-function"/>
+    <w:bookmarkEnd w:id="34"/>
+    <w:bookmarkStart w:id="35" w:name="choice-of-loss-function"/>
     <w:p>
       <w:pPr>
         <w:pStyle w:val="Heading2"/>
@@ -1114,14 +1172,22 @@
         <w:t xml:space="preserve">depends on context</w:t>
       </w:r>
     </w:p>
-    <w:bookmarkEnd w:id="32"/>
-    <w:bookmarkStart w:id="33" w:name="optimization"/>
+    <w:bookmarkEnd w:id="35"/>
+    <w:bookmarkStart w:id="36" w:name="optimization"/>
     <w:p>
       <w:pPr>
         <w:pStyle w:val="Heading2"/>
       </w:pPr>
       <w:r>
         <w:t xml:space="preserve">optimization</w:t>
+      </w:r>
+    </w:p>
+    <w:p>
+      <w:pPr>
+        <w:pStyle w:val="FirstParagraph"/>
+      </w:pPr>
+      <w:r>
+        <w:t xml:space="preserve">e.g.</w:t>
       </w:r>
     </w:p>
     <w:p>
@@ -1193,11 +1259,11 @@
         <w:pStyle w:val="Compact"/>
       </w:pPr>
       <w:r>
-        <w:t xml:space="preserve">map/reduce</w:t>
-      </w:r>
-    </w:p>
-    <w:bookmarkEnd w:id="33"/>
-    <w:bookmarkStart w:id="34" w:name="biasvariance-tradeoff"/>
+        <w:t xml:space="preserve">parallelization (map/reduce)</w:t>
+      </w:r>
+    </w:p>
+    <w:bookmarkEnd w:id="36"/>
+    <w:bookmarkStart w:id="37" w:name="biasvariance-tradeoff"/>
     <w:p>
       <w:pPr>
         <w:pStyle w:val="Heading2"/>
@@ -1215,7 +1281,19 @@
         <w:pStyle w:val="Compact"/>
       </w:pPr>
       <w:r>
-        <w:t xml:space="preserve">under/overfitting, Goldilocks</w:t>
+        <w:t xml:space="preserve">under/overfitting</w:t>
+      </w:r>
+    </w:p>
+    <w:p>
+      <w:pPr>
+        <w:numPr>
+          <w:ilvl w:val="0"/>
+          <w:numId w:val="1023"/>
+        </w:numPr>
+        <w:pStyle w:val="Compact"/>
+      </w:pPr>
+      <w:r>
+        <w:t xml:space="preserve">principled, flexible ways to control and optimize model complexity</w:t>
       </w:r>
     </w:p>
     <w:p>
@@ -1227,11 +1305,11 @@
         <w:pStyle w:val="Compact"/>
       </w:pPr>
       <w:r>
-        <w:t xml:space="preserve">shrinkage, regularization, penalization, dropout (neural networks), tree depth, learning rate (boosting), early stopping, priors …</w:t>
-      </w:r>
-    </w:p>
-    <w:bookmarkEnd w:id="34"/>
-    <w:bookmarkStart w:id="35" w:name="quantifying-accuracy-and-uncertainty"/>
+        <w:t xml:space="preserve">e.g.: shrinkage, regularization, penalization, dropout (neural networks), tree depth, learning rate (boosting), early stopping, Bayesian priors …</w:t>
+      </w:r>
+    </w:p>
+    <w:bookmarkEnd w:id="37"/>
+    <w:bookmarkStart w:id="38" w:name="quantifying-accuracy-and-uncertainty"/>
     <w:p>
       <w:pPr>
         <w:pStyle w:val="Heading2"/>
@@ -1249,7 +1327,23 @@
         <w:pStyle w:val="Compact"/>
       </w:pPr>
       <w:r>
-        <w:t xml:space="preserve">raw point estimates are problematic</w:t>
+        <w:t xml:space="preserve">want to know</w:t>
+      </w:r>
+      <w:r>
+        <w:t xml:space="preserve"> </w:t>
+      </w:r>
+      <w:r>
+        <w:rPr>
+          <w:bCs/>
+          <w:b/>
+        </w:rPr>
+        <w:t xml:space="preserve">out-of-sample</w:t>
+      </w:r>
+      <w:r>
+        <w:t xml:space="preserve"> </w:t>
+      </w:r>
+      <w:r>
+        <w:t xml:space="preserve">performance (loss function)</w:t>
       </w:r>
     </w:p>
     <w:p>
@@ -1261,19 +1355,7 @@
         <w:pStyle w:val="Compact"/>
       </w:pPr>
       <w:r>
-        <w:t xml:space="preserve">accuracy measures</w:t>
-      </w:r>
-    </w:p>
-    <w:p>
-      <w:pPr>
-        <w:numPr>
-          <w:ilvl w:val="0"/>
-          <w:numId w:val="1025"/>
-        </w:numPr>
-        <w:pStyle w:val="Compact"/>
-      </w:pPr>
-      <w:r>
-        <w:t xml:space="preserve">uncertainty measures</w:t>
+        <w:t xml:space="preserve">measures: AUC, MSE, R^2, etc.</w:t>
       </w:r>
     </w:p>
     <w:p>
@@ -1297,7 +1379,7 @@
         <w:pStyle w:val="Compact"/>
       </w:pPr>
       <w:r>
-        <w:t xml:space="preserve">parametric methods</w:t>
+        <w:t xml:space="preserve">parametric (e.g. adjusted R^2, AIC)</w:t>
       </w:r>
     </w:p>
     <w:p>
@@ -1309,7 +1391,7 @@
         <w:pStyle w:val="Compact"/>
       </w:pPr>
       <w:r>
-        <w:t xml:space="preserve">train/validate/test (cross-validation etc.); out-of-bag error</w:t>
+        <w:t xml:space="preserve">train/validate/test (cross-validation etc.)</w:t>
       </w:r>
     </w:p>
     <w:p>
@@ -1321,53 +1403,17 @@
         <w:pStyle w:val="Compact"/>
       </w:pPr>
       <w:r>
-        <w:t xml:space="preserve">bootstrap?</w:t>
-      </w:r>
-    </w:p>
-    <w:p>
-      <w:pPr>
-        <w:numPr>
-          <w:ilvl w:val="1"/>
-          <w:numId w:val="1026"/>
-        </w:numPr>
-        <w:pStyle w:val="Compact"/>
-      </w:pPr>
-      <w:r>
-        <w:t xml:space="preserve">high-dimensional inference</w:t>
-      </w:r>
-      <w:r>
-        <w:t xml:space="preserve"> </w:t>
-      </w:r>
-      <w:r>
-        <w:t xml:space="preserve">(Dezeure et al. 2015)</w:t>
-      </w:r>
-    </w:p>
-    <w:p>
-      <w:pPr>
-        <w:numPr>
-          <w:ilvl w:val="1"/>
-          <w:numId w:val="1026"/>
-        </w:numPr>
-        <w:pStyle w:val="Compact"/>
-      </w:pPr>
-      <w:r>
-        <w:t xml:space="preserve">conformal prediction</w:t>
-      </w:r>
-      <w:r>
-        <w:t xml:space="preserve"> </w:t>
-      </w:r>
-      <w:r>
-        <w:t xml:space="preserve">(Shafer and Vovk 2008)</w:t>
-      </w:r>
-    </w:p>
-    <w:bookmarkEnd w:id="35"/>
-    <w:bookmarkStart w:id="36" w:name="sparsity"/>
+        <w:t xml:space="preserve">out-of-bag error</w:t>
+      </w:r>
+    </w:p>
+    <w:bookmarkEnd w:id="38"/>
+    <w:bookmarkStart w:id="39" w:name="quantifying-uncertainty"/>
     <w:p>
       <w:pPr>
         <w:pStyle w:val="Heading2"/>
       </w:pPr>
       <w:r>
-        <w:t xml:space="preserve">sparsity</w:t>
+        <w:t xml:space="preserve">quantifying uncertainty</w:t>
       </w:r>
     </w:p>
     <w:p>
@@ -1379,7 +1425,19 @@
         <w:pStyle w:val="Compact"/>
       </w:pPr>
       <w:r>
-        <w:t xml:space="preserve">dimension reduction</w:t>
+        <w:t xml:space="preserve">raw point estimates are problematic!</w:t>
+      </w:r>
+    </w:p>
+    <w:p>
+      <w:pPr>
+        <w:numPr>
+          <w:ilvl w:val="0"/>
+          <w:numId w:val="1027"/>
+        </w:numPr>
+        <w:pStyle w:val="Compact"/>
+      </w:pPr>
+      <w:r>
+        <w:t xml:space="preserve">confidence intervals etc.</w:t>
       </w:r>
     </w:p>
     <w:p>
@@ -1391,13 +1449,7 @@
         <w:pStyle w:val="Compact"/>
       </w:pPr>
       <w:r>
-        <w:t xml:space="preserve">structural zeros within vectors or matrices</w:t>
-      </w:r>
-      <w:r>
-        <w:br/>
-      </w:r>
-      <w:r>
-        <w:t xml:space="preserve">e.g. adjacency matrices</w:t>
+        <w:t xml:space="preserve">bootstrap</w:t>
       </w:r>
     </w:p>
     <w:p>
@@ -1409,6 +1461,82 @@
         <w:pStyle w:val="Compact"/>
       </w:pPr>
       <w:r>
+        <w:t xml:space="preserve">high-dimensional inference</w:t>
+      </w:r>
+      <w:r>
+        <w:t xml:space="preserve"> </w:t>
+      </w:r>
+      <w:r>
+        <w:t xml:space="preserve">(Dezeure et al. 2015)</w:t>
+      </w:r>
+    </w:p>
+    <w:p>
+      <w:pPr>
+        <w:numPr>
+          <w:ilvl w:val="1"/>
+          <w:numId w:val="1028"/>
+        </w:numPr>
+        <w:pStyle w:val="Compact"/>
+      </w:pPr>
+      <w:r>
+        <w:t xml:space="preserve">conformal prediction</w:t>
+      </w:r>
+      <w:r>
+        <w:t xml:space="preserve"> </w:t>
+      </w:r>
+      <w:r>
+        <w:t xml:space="preserve">(Shafer and Vovk 2008)</w:t>
+      </w:r>
+    </w:p>
+    <w:bookmarkEnd w:id="39"/>
+    <w:bookmarkStart w:id="40" w:name="sparsity"/>
+    <w:p>
+      <w:pPr>
+        <w:pStyle w:val="Heading2"/>
+      </w:pPr>
+      <w:r>
+        <w:t xml:space="preserve">sparsity</w:t>
+      </w:r>
+    </w:p>
+    <w:p>
+      <w:pPr>
+        <w:numPr>
+          <w:ilvl w:val="0"/>
+          <w:numId w:val="1029"/>
+        </w:numPr>
+        <w:pStyle w:val="Compact"/>
+      </w:pPr>
+      <w:r>
+        <w:t xml:space="preserve">dimension reduction</w:t>
+      </w:r>
+    </w:p>
+    <w:p>
+      <w:pPr>
+        <w:numPr>
+          <w:ilvl w:val="1"/>
+          <w:numId w:val="1030"/>
+        </w:numPr>
+        <w:pStyle w:val="Compact"/>
+      </w:pPr>
+      <w:r>
+        <w:t xml:space="preserve">structural zeros within vectors or matrices</w:t>
+      </w:r>
+      <w:r>
+        <w:br/>
+      </w:r>
+      <w:r>
+        <w:t xml:space="preserve">e.g. adjacency matrices</w:t>
+      </w:r>
+    </w:p>
+    <w:p>
+      <w:pPr>
+        <w:numPr>
+          <w:ilvl w:val="1"/>
+          <w:numId w:val="1030"/>
+        </w:numPr>
+        <w:pStyle w:val="Compact"/>
+      </w:pPr>
+      <w:r>
         <w:t xml:space="preserve">reduced-rank matrices</w:t>
       </w:r>
     </w:p>
@@ -1416,7 +1544,7 @@
       <w:pPr>
         <w:numPr>
           <w:ilvl w:val="0"/>
-          <w:numId w:val="1027"/>
+          <w:numId w:val="1029"/>
         </w:numPr>
         <w:pStyle w:val="Compact"/>
       </w:pPr>
@@ -1428,7 +1556,7 @@
       <w:pPr>
         <w:numPr>
           <w:ilvl w:val="0"/>
-          <w:numId w:val="1027"/>
+          <w:numId w:val="1029"/>
         </w:numPr>
         <w:pStyle w:val="Compact"/>
       </w:pPr>
@@ -1436,8 +1564,8 @@
         <w:t xml:space="preserve">a means to an end</w:t>
       </w:r>
     </w:p>
-    <w:bookmarkEnd w:id="36"/>
-    <w:bookmarkStart w:id="52" w:name="references"/>
+    <w:bookmarkEnd w:id="40"/>
+    <w:bookmarkStart w:id="56" w:name="references"/>
     <w:p>
       <w:pPr>
         <w:pStyle w:val="Heading2"/>
@@ -1446,8 +1574,8 @@
         <w:t xml:space="preserve">references</w:t>
       </w:r>
     </w:p>
-    <w:bookmarkStart w:id="51" w:name="refs"/>
-    <w:bookmarkStart w:id="38" w:name="ref-adarValue2015"/>
+    <w:bookmarkStart w:id="55" w:name="refs"/>
+    <w:bookmarkStart w:id="42" w:name="ref-adarValue2015"/>
     <w:p>
       <w:pPr>
         <w:pStyle w:val="Bibliography"/>
@@ -1486,7 +1614,7 @@
       <w:r>
         <w:t xml:space="preserve"> </w:t>
       </w:r>
-      <w:hyperlink r:id="rId37">
+      <w:hyperlink r:id="rId41">
         <w:r>
           <w:rPr>
             <w:rStyle w:val="Hyperlink"/>
@@ -1498,8 +1626,8 @@
         <w:t xml:space="preserve">.</w:t>
       </w:r>
     </w:p>
-    <w:bookmarkEnd w:id="38"/>
-    <w:bookmarkStart w:id="40" w:name="ref-dezeureHighDimensional2015a"/>
+    <w:bookmarkEnd w:id="42"/>
+    <w:bookmarkStart w:id="44" w:name="ref-dezeureHighDimensional2015a"/>
     <w:p>
       <w:pPr>
         <w:pStyle w:val="Bibliography"/>
@@ -1544,7 +1672,7 @@
       <w:r>
         <w:t xml:space="preserve"> </w:t>
       </w:r>
-      <w:hyperlink r:id="rId39">
+      <w:hyperlink r:id="rId43">
         <w:r>
           <w:rPr>
             <w:rStyle w:val="Hyperlink"/>
@@ -1556,8 +1684,8 @@
         <w:t xml:space="preserve">.</w:t>
       </w:r>
     </w:p>
-    <w:bookmarkEnd w:id="40"/>
-    <w:bookmarkStart w:id="42" w:name="ref-hastieelements2009"/>
+    <w:bookmarkEnd w:id="44"/>
+    <w:bookmarkStart w:id="46" w:name="ref-hastieelements2009"/>
     <w:p>
       <w:pPr>
         <w:pStyle w:val="Bibliography"/>
@@ -1599,7 +1727,7 @@
       <w:r>
         <w:t xml:space="preserve"> </w:t>
       </w:r>
-      <w:hyperlink r:id="rId41">
+      <w:hyperlink r:id="rId45">
         <w:r>
           <w:rPr>
             <w:rStyle w:val="Hyperlink"/>
@@ -1611,8 +1739,8 @@
         <w:t xml:space="preserve">.</w:t>
       </w:r>
     </w:p>
-    <w:bookmarkEnd w:id="42"/>
-    <w:bookmarkStart w:id="44" w:name="ref-lindelovCommon2019"/>
+    <w:bookmarkEnd w:id="46"/>
+    <w:bookmarkStart w:id="48" w:name="ref-lindelovCommon2019"/>
     <w:p>
       <w:pPr>
         <w:pStyle w:val="Bibliography"/>
@@ -1629,7 +1757,7 @@
       <w:r>
         <w:t xml:space="preserve"> </w:t>
       </w:r>
-      <w:hyperlink r:id="rId43">
+      <w:hyperlink r:id="rId47">
         <w:r>
           <w:rPr>
             <w:rStyle w:val="Hyperlink"/>
@@ -1641,8 +1769,8 @@
         <w:t xml:space="preserve">.</w:t>
       </w:r>
     </w:p>
-    <w:bookmarkEnd w:id="44"/>
-    <w:bookmarkStart w:id="46" w:name="ref-navarroScience2019"/>
+    <w:bookmarkEnd w:id="48"/>
+    <w:bookmarkStart w:id="50" w:name="ref-navarroScience2019"/>
     <w:p>
       <w:pPr>
         <w:pStyle w:val="Bibliography"/>
@@ -1668,7 +1796,7 @@
       <w:r>
         <w:t xml:space="preserve"> </w:t>
       </w:r>
-      <w:hyperlink r:id="rId45">
+      <w:hyperlink r:id="rId49">
         <w:r>
           <w:rPr>
             <w:rStyle w:val="Hyperlink"/>
@@ -1680,8 +1808,8 @@
         <w:t xml:space="preserve">.</w:t>
       </w:r>
     </w:p>
-    <w:bookmarkEnd w:id="46"/>
-    <w:bookmarkStart w:id="48" w:name="ref-shaferTutorial2008"/>
+    <w:bookmarkEnd w:id="50"/>
+    <w:bookmarkStart w:id="52" w:name="ref-shaferTutorial2008"/>
     <w:p>
       <w:pPr>
         <w:pStyle w:val="Bibliography"/>
@@ -1714,7 +1842,7 @@
       <w:r>
         <w:t xml:space="preserve"> </w:t>
       </w:r>
-      <w:hyperlink r:id="rId47">
+      <w:hyperlink r:id="rId51">
         <w:r>
           <w:rPr>
             <w:rStyle w:val="Hyperlink"/>
@@ -1726,8 +1854,8 @@
         <w:t xml:space="preserve">.</w:t>
       </w:r>
     </w:p>
-    <w:bookmarkEnd w:id="48"/>
-    <w:bookmarkStart w:id="50" w:name="ref-shaliziAdvanced2022"/>
+    <w:bookmarkEnd w:id="52"/>
+    <w:bookmarkStart w:id="54" w:name="ref-shaliziAdvanced2022"/>
     <w:p>
       <w:pPr>
         <w:pStyle w:val="Bibliography"/>
@@ -1751,7 +1879,7 @@
       <w:r>
         <w:t xml:space="preserve"> </w:t>
       </w:r>
-      <w:hyperlink r:id="rId49">
+      <w:hyperlink r:id="rId53">
         <w:r>
           <w:rPr>
             <w:rStyle w:val="Hyperlink"/>
@@ -1763,10 +1891,10 @@
         <w:t xml:space="preserve">.</w:t>
       </w:r>
     </w:p>
-    <w:bookmarkEnd w:id="50"/>
-    <w:bookmarkEnd w:id="51"/>
-    <w:bookmarkEnd w:id="52"/>
-    <w:bookmarkEnd w:id="53"/>
+    <w:bookmarkEnd w:id="54"/>
+    <w:bookmarkEnd w:id="55"/>
+    <w:bookmarkEnd w:id="56"/>
+    <w:bookmarkEnd w:id="57"/>
     <w:sectPr/>
   </w:body>
 </w:document>
@@ -2034,6 +2162,12 @@
     <w:abstractNumId w:val="991"/>
   </w:num>
   <w:num w:numId="1028">
+    <w:abstractNumId w:val="991"/>
+  </w:num>
+  <w:num w:numId="1029">
+    <w:abstractNumId w:val="991"/>
+  </w:num>
+  <w:num w:numId="1030">
     <w:abstractNumId w:val="991"/>
   </w:num>
 </w:numbering>

</xml_diff>